<commit_message>
remove ee writer and reg write button
</commit_message>
<xml_diff>
--- a/gige软件存在问题.docx
+++ b/gige软件存在问题.docx
@@ -21,6 +21,7 @@
         </w:rPr>
         <w:t>写</w:t>
       </w:r>
+      <w:proofErr w:type="spellStart"/>
       <w:r>
         <w:rPr>
           <w:rFonts w:hint="eastAsia"/>
@@ -28,6 +29,7 @@
         </w:rPr>
         <w:t>eeprom</w:t>
       </w:r>
+      <w:proofErr w:type="spellEnd"/>
       <w:r>
         <w:rPr>
           <w:rFonts w:hint="eastAsia"/>
@@ -62,12 +64,21 @@
           <w:sz w:val="40"/>
         </w:rPr>
       </w:pPr>
-      <w:r>
-        <w:rPr>
-          <w:rFonts w:hint="eastAsia"/>
-          <w:sz w:val="40"/>
-        </w:rPr>
-        <w:t>帧率计算有时候为</w:t>
+      <w:proofErr w:type="gramStart"/>
+      <w:r>
+        <w:rPr>
+          <w:rFonts w:hint="eastAsia"/>
+          <w:sz w:val="40"/>
+        </w:rPr>
+        <w:t>帧率计算</w:t>
+      </w:r>
+      <w:proofErr w:type="gramEnd"/>
+      <w:r>
+        <w:rPr>
+          <w:rFonts w:hint="eastAsia"/>
+          <w:sz w:val="40"/>
+        </w:rPr>
+        <w:t>有时候为</w:t>
       </w:r>
       <w:r>
         <w:rPr>
@@ -82,6 +93,7 @@
         <w:pStyle w:val="a3"/>
         <w:ind w:left="720" w:firstLineChars="0" w:firstLine="0"/>
         <w:rPr>
+          <w:rFonts w:hint="eastAsia"/>
           <w:sz w:val="40"/>
         </w:rPr>
       </w:pPr>
@@ -129,6 +141,51 @@
     <w:p>
       <w:pPr>
         <w:pStyle w:val="a3"/>
+        <w:ind w:left="720" w:firstLineChars="0" w:firstLine="0"/>
+        <w:rPr>
+          <w:rFonts w:hint="eastAsia"/>
+          <w:sz w:val="40"/>
+        </w:rPr>
+      </w:pPr>
+      <w:proofErr w:type="spellStart"/>
+      <w:proofErr w:type="gramStart"/>
+      <w:r>
+        <w:rPr>
+          <w:sz w:val="40"/>
+        </w:rPr>
+        <w:t>I</w:t>
+      </w:r>
+      <w:r>
+        <w:rPr>
+          <w:rFonts w:hint="eastAsia"/>
+          <w:sz w:val="40"/>
+        </w:rPr>
+        <w:t>srunning</w:t>
+      </w:r>
+      <w:proofErr w:type="spellEnd"/>
+      <w:r>
+        <w:rPr>
+          <w:rFonts w:hint="eastAsia"/>
+          <w:sz w:val="40"/>
+        </w:rPr>
+        <w:t>?</w:t>
+      </w:r>
+      <w:proofErr w:type="gramEnd"/>
+    </w:p>
+    <w:p>
+      <w:pPr>
+        <w:pStyle w:val="a3"/>
+        <w:ind w:left="720" w:firstLineChars="0" w:firstLine="0"/>
+        <w:rPr>
+          <w:sz w:val="40"/>
+        </w:rPr>
+      </w:pPr>
+      <w:bookmarkStart w:id="0" w:name="_GoBack"/>
+      <w:bookmarkEnd w:id="0"/>
+    </w:p>
+    <w:p>
+      <w:pPr>
+        <w:pStyle w:val="a3"/>
         <w:numPr>
           <w:ilvl w:val="0"/>
           <w:numId w:val="1"/>
@@ -138,12 +195,21 @@
           <w:sz w:val="40"/>
         </w:rPr>
       </w:pPr>
-      <w:r>
-        <w:rPr>
-          <w:rFonts w:hint="eastAsia"/>
-          <w:sz w:val="40"/>
-        </w:rPr>
-        <w:t xml:space="preserve">videocap </w:t>
+      <w:proofErr w:type="spellStart"/>
+      <w:r>
+        <w:rPr>
+          <w:rFonts w:hint="eastAsia"/>
+          <w:sz w:val="40"/>
+        </w:rPr>
+        <w:t>videocap</w:t>
+      </w:r>
+      <w:proofErr w:type="spellEnd"/>
+      <w:r>
+        <w:rPr>
+          <w:rFonts w:hint="eastAsia"/>
+          <w:sz w:val="40"/>
+        </w:rPr>
+        <w:t xml:space="preserve"> </w:t>
       </w:r>
       <w:r>
         <w:rPr>
@@ -353,8 +419,6 @@
         </w:rPr>
         <w:t>无法长时间拷机</w:t>
       </w:r>
-      <w:bookmarkStart w:id="0" w:name="_GoBack"/>
-      <w:bookmarkEnd w:id="0"/>
       <w:r>
         <w:rPr>
           <w:rFonts w:hint="eastAsia"/>
@@ -572,6 +636,7 @@
           <w:sz w:val="40"/>
         </w:rPr>
       </w:pPr>
+      <w:proofErr w:type="spellStart"/>
       <w:r>
         <w:rPr>
           <w:sz w:val="40"/>
@@ -583,7 +648,15 @@
           <w:rFonts w:hint="eastAsia"/>
           <w:sz w:val="40"/>
         </w:rPr>
-        <w:t xml:space="preserve">orceip </w:t>
+        <w:t>orceip</w:t>
+      </w:r>
+      <w:proofErr w:type="spellEnd"/>
+      <w:r>
+        <w:rPr>
+          <w:rFonts w:hint="eastAsia"/>
+          <w:sz w:val="40"/>
+        </w:rPr>
+        <w:t xml:space="preserve"> </w:t>
       </w:r>
       <w:r>
         <w:rPr>
@@ -601,6 +674,7 @@
           <w:sz w:val="40"/>
         </w:rPr>
       </w:pPr>
+      <w:proofErr w:type="spellStart"/>
       <w:r>
         <w:rPr>
           <w:sz w:val="40"/>
@@ -614,6 +688,7 @@
         </w:rPr>
         <w:t>orceip</w:t>
       </w:r>
+      <w:proofErr w:type="spellEnd"/>
       <w:r>
         <w:rPr>
           <w:rFonts w:hint="eastAsia"/>

</xml_diff>